<commit_message>
add twitter api as suggested capstone project
</commit_message>
<xml_diff>
--- a/CapstoneProjectIdeas-JoseBacoyMarch2017.docx
+++ b/CapstoneProjectIdeas-JoseBacoyMarch2017.docx
@@ -34,7 +34,29 @@
           <w:sz w:val="19"/>
           <w:szCs w:val="19"/>
         </w:rPr>
-        <w:t xml:space="preserve"> (Jose Bacoy - March 2017 cohort)</w:t>
+        <w:t xml:space="preserve"> (Jose </w:t>
+      </w:r>
+      <w:proofErr w:type="spellStart"/>
+      <w:r>
+        <w:rPr>
+          <w:rFonts w:ascii="OpenSans" w:hAnsi="OpenSans" w:cs="OpenSans"/>
+          <w:b/>
+          <w:color w:val="000000"/>
+          <w:sz w:val="19"/>
+          <w:szCs w:val="19"/>
+        </w:rPr>
+        <w:t>Bacoy</w:t>
+      </w:r>
+      <w:proofErr w:type="spellEnd"/>
+      <w:r>
+        <w:rPr>
+          <w:rFonts w:ascii="OpenSans" w:hAnsi="OpenSans" w:cs="OpenSans"/>
+          <w:b/>
+          <w:color w:val="000000"/>
+          <w:sz w:val="19"/>
+          <w:szCs w:val="19"/>
+        </w:rPr>
+        <w:t xml:space="preserve"> - March 2017 cohort)</w:t>
       </w:r>
     </w:p>
     <w:p>
@@ -165,6 +187,7 @@
         <w:spacing w:after="0" w:line="240" w:lineRule="auto"/>
         <w:rPr>
           <w:rFonts w:ascii="OpenSans" w:hAnsi="OpenSans" w:cs="OpenSans"/>
+          <w:strike/>
           <w:color w:val="000000"/>
           <w:sz w:val="19"/>
           <w:szCs w:val="19"/>
@@ -175,6 +198,7 @@
           <w:rPr>
             <w:rStyle w:val="Hyperlink"/>
             <w:rFonts w:ascii="OpenSans" w:hAnsi="OpenSans" w:cs="OpenSans"/>
+            <w:strike/>
             <w:sz w:val="19"/>
             <w:szCs w:val="19"/>
           </w:rPr>
@@ -184,6 +208,7 @@
       <w:r>
         <w:rPr>
           <w:rFonts w:ascii="OpenSans" w:hAnsi="OpenSans" w:cs="OpenSans"/>
+          <w:strike/>
           <w:color w:val="000000"/>
           <w:sz w:val="19"/>
           <w:szCs w:val="19"/>
@@ -199,14 +224,16 @@
         <w:spacing w:after="0" w:line="240" w:lineRule="auto"/>
         <w:rPr>
           <w:rFonts w:ascii="OpenSans" w:hAnsi="OpenSans" w:cs="OpenSans"/>
-          <w:color w:val="000000"/>
-          <w:sz w:val="19"/>
-          <w:szCs w:val="19"/>
-        </w:rPr>
-      </w:pPr>
-      <w:r>
-        <w:rPr>
-          <w:rFonts w:ascii="OpenSans" w:hAnsi="OpenSans" w:cs="OpenSans"/>
+          <w:strike/>
+          <w:color w:val="000000"/>
+          <w:sz w:val="19"/>
+          <w:szCs w:val="19"/>
+        </w:rPr>
+      </w:pPr>
+      <w:r>
+        <w:rPr>
+          <w:rFonts w:ascii="OpenSans" w:hAnsi="OpenSans" w:cs="OpenSans"/>
+          <w:strike/>
           <w:color w:val="000000"/>
           <w:sz w:val="19"/>
           <w:szCs w:val="19"/>
@@ -216,6 +243,7 @@
       <w:r>
         <w:rPr>
           <w:rFonts w:ascii="OpenSans" w:hAnsi="OpenSans" w:cs="OpenSans"/>
+          <w:strike/>
           <w:color w:val="000000"/>
           <w:sz w:val="19"/>
           <w:szCs w:val="19"/>
@@ -225,6 +253,7 @@
       <w:r>
         <w:rPr>
           <w:rFonts w:ascii="OpenSans" w:hAnsi="OpenSans" w:cs="OpenSans"/>
+          <w:strike/>
           <w:color w:val="000000"/>
           <w:sz w:val="19"/>
           <w:szCs w:val="19"/>
@@ -240,34 +269,279 @@
         <w:spacing w:after="0" w:line="240" w:lineRule="auto"/>
         <w:rPr>
           <w:rFonts w:ascii="OpenSans" w:hAnsi="OpenSans" w:cs="OpenSans"/>
-          <w:color w:val="000000"/>
-          <w:sz w:val="19"/>
-          <w:szCs w:val="19"/>
-        </w:rPr>
-      </w:pPr>
-    </w:p>
-    <w:p>
-      <w:pPr>
-        <w:autoSpaceDE w:val="0"/>
-        <w:autoSpaceDN w:val="0"/>
-        <w:adjustRightInd w:val="0"/>
-        <w:spacing w:after="0" w:line="240" w:lineRule="auto"/>
-        <w:rPr>
-          <w:rFonts w:ascii="OpenSans" w:hAnsi="OpenSans" w:cs="OpenSans"/>
-          <w:color w:val="000000"/>
-          <w:sz w:val="19"/>
-          <w:szCs w:val="19"/>
-        </w:rPr>
-      </w:pPr>
-      <w:r>
-        <w:rPr>
-          <w:rFonts w:ascii="OpenSans" w:hAnsi="OpenSans" w:cs="OpenSans"/>
+          <w:strike/>
+          <w:color w:val="000000"/>
+          <w:sz w:val="19"/>
+          <w:szCs w:val="19"/>
+        </w:rPr>
+      </w:pPr>
+    </w:p>
+    <w:p>
+      <w:pPr>
+        <w:autoSpaceDE w:val="0"/>
+        <w:autoSpaceDN w:val="0"/>
+        <w:adjustRightInd w:val="0"/>
+        <w:spacing w:after="0" w:line="240" w:lineRule="auto"/>
+        <w:rPr>
+          <w:rFonts w:ascii="OpenSans" w:hAnsi="OpenSans" w:cs="OpenSans"/>
+          <w:strike/>
+          <w:color w:val="000000"/>
+          <w:sz w:val="19"/>
+          <w:szCs w:val="19"/>
+        </w:rPr>
+      </w:pPr>
+      <w:r>
+        <w:rPr>
+          <w:rFonts w:ascii="OpenSans" w:hAnsi="OpenSans" w:cs="OpenSans"/>
+          <w:strike/>
           <w:color w:val="000000"/>
           <w:sz w:val="19"/>
           <w:szCs w:val="19"/>
         </w:rPr>
         <w:t>[Hard to get data for this, any suggestion?]</w:t>
       </w:r>
+    </w:p>
+    <w:p>
+      <w:pPr>
+        <w:autoSpaceDE w:val="0"/>
+        <w:autoSpaceDN w:val="0"/>
+        <w:adjustRightInd w:val="0"/>
+        <w:spacing w:after="0" w:line="240" w:lineRule="auto"/>
+        <w:rPr>
+          <w:rFonts w:ascii="OpenSans" w:hAnsi="OpenSans" w:cs="OpenSans"/>
+          <w:color w:val="000000"/>
+          <w:sz w:val="19"/>
+          <w:szCs w:val="19"/>
+        </w:rPr>
+      </w:pPr>
+    </w:p>
+    <w:p>
+      <w:pPr>
+        <w:autoSpaceDE w:val="0"/>
+        <w:autoSpaceDN w:val="0"/>
+        <w:adjustRightInd w:val="0"/>
+        <w:spacing w:after="0" w:line="240" w:lineRule="auto"/>
+        <w:rPr>
+          <w:rFonts w:ascii="OpenSans" w:hAnsi="OpenSans" w:cs="OpenSans"/>
+          <w:color w:val="000000"/>
+          <w:sz w:val="19"/>
+          <w:szCs w:val="19"/>
+        </w:rPr>
+      </w:pPr>
+      <w:r>
+        <w:rPr>
+          <w:rFonts w:ascii="OpenSans" w:hAnsi="OpenSans" w:cs="OpenSans"/>
+          <w:color w:val="000000"/>
+          <w:sz w:val="19"/>
+          <w:szCs w:val="19"/>
+        </w:rPr>
+        <w:t xml:space="preserve">Did a project </w:t>
+      </w:r>
+      <w:r>
+        <w:rPr>
+          <w:rFonts w:ascii="OpenSans" w:hAnsi="OpenSans" w:cs="OpenSans"/>
+          <w:color w:val="000000"/>
+          <w:sz w:val="19"/>
+          <w:szCs w:val="19"/>
+        </w:rPr>
+        <w:t xml:space="preserve">which started on Mar 18 </w:t>
+      </w:r>
+      <w:r>
+        <w:rPr>
+          <w:rFonts w:ascii="OpenSans" w:hAnsi="OpenSans" w:cs="OpenSans"/>
+          <w:color w:val="000000"/>
+          <w:sz w:val="19"/>
+          <w:szCs w:val="19"/>
+        </w:rPr>
+        <w:t>with collaboration with another student (</w:t>
+      </w:r>
+      <w:proofErr w:type="spellStart"/>
+      <w:r>
+        <w:rPr>
+          <w:rFonts w:ascii="OpenSans" w:hAnsi="OpenSans" w:cs="OpenSans"/>
+          <w:color w:val="000000"/>
+          <w:sz w:val="19"/>
+          <w:szCs w:val="19"/>
+        </w:rPr>
+        <w:t>Chisoo</w:t>
+      </w:r>
+      <w:proofErr w:type="spellEnd"/>
+      <w:r>
+        <w:rPr>
+          <w:rFonts w:ascii="OpenSans" w:hAnsi="OpenSans" w:cs="OpenSans"/>
+          <w:color w:val="000000"/>
+          <w:sz w:val="19"/>
+          <w:szCs w:val="19"/>
+        </w:rPr>
+        <w:t xml:space="preserve"> Kim) and we scrape data from a recipe website.  We took 3k recipes (for category: BBQ and Grilling) and had results</w:t>
+      </w:r>
+      <w:r>
+        <w:rPr>
+          <w:rFonts w:ascii="OpenSans" w:hAnsi="OpenSans" w:cs="OpenSans"/>
+          <w:color w:val="000000"/>
+          <w:sz w:val="19"/>
+          <w:szCs w:val="19"/>
+        </w:rPr>
+        <w:t xml:space="preserve"> using </w:t>
+      </w:r>
+      <w:proofErr w:type="spellStart"/>
+      <w:r>
+        <w:rPr>
+          <w:rFonts w:ascii="OpenSans" w:hAnsi="OpenSans" w:cs="OpenSans"/>
+          <w:color w:val="000000"/>
+          <w:sz w:val="19"/>
+          <w:szCs w:val="19"/>
+        </w:rPr>
+        <w:t>nltk</w:t>
+      </w:r>
+      <w:proofErr w:type="spellEnd"/>
+      <w:r>
+        <w:rPr>
+          <w:rFonts w:ascii="OpenSans" w:hAnsi="OpenSans" w:cs="OpenSans"/>
+          <w:color w:val="000000"/>
+          <w:sz w:val="19"/>
+          <w:szCs w:val="19"/>
+        </w:rPr>
+        <w:t xml:space="preserve"> (genism) package. </w:t>
+      </w:r>
+    </w:p>
+    <w:p>
+      <w:pPr>
+        <w:autoSpaceDE w:val="0"/>
+        <w:autoSpaceDN w:val="0"/>
+        <w:adjustRightInd w:val="0"/>
+        <w:spacing w:after="0" w:line="240" w:lineRule="auto"/>
+        <w:rPr>
+          <w:rFonts w:ascii="OpenSans" w:hAnsi="OpenSans" w:cs="OpenSans"/>
+          <w:color w:val="000000"/>
+          <w:sz w:val="19"/>
+          <w:szCs w:val="19"/>
+        </w:rPr>
+      </w:pPr>
+    </w:p>
+    <w:p>
+      <w:pPr>
+        <w:pStyle w:val="ListParagraph"/>
+        <w:numPr>
+          <w:ilvl w:val="0"/>
+          <w:numId w:val="1"/>
+        </w:numPr>
+        <w:autoSpaceDE w:val="0"/>
+        <w:autoSpaceDN w:val="0"/>
+        <w:adjustRightInd w:val="0"/>
+        <w:spacing w:after="0" w:line="240" w:lineRule="auto"/>
+        <w:rPr>
+          <w:rFonts w:ascii="OpenSans" w:hAnsi="OpenSans" w:cs="OpenSans"/>
+          <w:color w:val="000000"/>
+          <w:sz w:val="19"/>
+          <w:szCs w:val="19"/>
+        </w:rPr>
+      </w:pPr>
+      <w:r>
+        <w:rPr>
+          <w:rFonts w:ascii="OpenSans" w:hAnsi="OpenSans" w:cs="OpenSans"/>
+          <w:color w:val="000000"/>
+          <w:sz w:val="19"/>
+          <w:szCs w:val="19"/>
+        </w:rPr>
+        <w:t>Sentiment analysis on Twitter using local language (Filipino, Filipino/English (Fil-</w:t>
+      </w:r>
+      <w:proofErr w:type="spellStart"/>
+      <w:r>
+        <w:rPr>
+          <w:rFonts w:ascii="OpenSans" w:hAnsi="OpenSans" w:cs="OpenSans"/>
+          <w:color w:val="000000"/>
+          <w:sz w:val="19"/>
+          <w:szCs w:val="19"/>
+        </w:rPr>
+        <w:t>Glish</w:t>
+      </w:r>
+      <w:proofErr w:type="spellEnd"/>
+      <w:r>
+        <w:rPr>
+          <w:rFonts w:ascii="OpenSans" w:hAnsi="OpenSans" w:cs="OpenSans"/>
+          <w:color w:val="000000"/>
+          <w:sz w:val="19"/>
+          <w:szCs w:val="19"/>
+        </w:rPr>
+        <w:t>)</w:t>
+      </w:r>
+    </w:p>
+    <w:p>
+      <w:pPr>
+        <w:pStyle w:val="ListParagraph"/>
+        <w:autoSpaceDE w:val="0"/>
+        <w:autoSpaceDN w:val="0"/>
+        <w:adjustRightInd w:val="0"/>
+        <w:spacing w:after="0" w:line="240" w:lineRule="auto"/>
+        <w:rPr>
+          <w:rFonts w:ascii="OpenSans" w:hAnsi="OpenSans" w:cs="OpenSans"/>
+          <w:color w:val="000000"/>
+          <w:sz w:val="19"/>
+          <w:szCs w:val="19"/>
+        </w:rPr>
+      </w:pPr>
+    </w:p>
+    <w:p>
+      <w:pPr>
+        <w:autoSpaceDE w:val="0"/>
+        <w:autoSpaceDN w:val="0"/>
+        <w:adjustRightInd w:val="0"/>
+        <w:spacing w:after="0" w:line="240" w:lineRule="auto"/>
+        <w:rPr>
+          <w:rFonts w:ascii="OpenSans" w:hAnsi="OpenSans" w:cs="OpenSans"/>
+          <w:color w:val="000000"/>
+          <w:sz w:val="19"/>
+          <w:szCs w:val="19"/>
+        </w:rPr>
+      </w:pPr>
+      <w:r>
+        <w:rPr>
+          <w:rFonts w:ascii="OpenSans" w:hAnsi="OpenSans" w:cs="OpenSans"/>
+          <w:color w:val="000000"/>
+          <w:sz w:val="19"/>
+          <w:szCs w:val="19"/>
+        </w:rPr>
+        <w:t xml:space="preserve">Create a </w:t>
+      </w:r>
+      <w:r>
+        <w:rPr>
+          <w:rFonts w:ascii="OpenSans" w:hAnsi="OpenSans" w:cs="OpenSans"/>
+          <w:color w:val="000000"/>
+          <w:sz w:val="19"/>
+          <w:szCs w:val="19"/>
+        </w:rPr>
+        <w:t>website</w:t>
+      </w:r>
+      <w:r>
+        <w:rPr>
+          <w:rFonts w:ascii="OpenSans" w:hAnsi="OpenSans" w:cs="OpenSans"/>
+          <w:color w:val="000000"/>
+          <w:sz w:val="19"/>
+          <w:szCs w:val="19"/>
+        </w:rPr>
+        <w:t xml:space="preserve"> that will search for a trending (or a given hashtag) in the Philippines. The challenge is to include emoticons, punctuation marks and slang of mixed Filipino and English words</w:t>
+      </w:r>
+      <w:r>
+        <w:rPr>
+          <w:rFonts w:ascii="OpenSans" w:hAnsi="OpenSans" w:cs="OpenSans"/>
+          <w:color w:val="000000"/>
+          <w:sz w:val="19"/>
+          <w:szCs w:val="19"/>
+        </w:rPr>
+        <w:t xml:space="preserve"> in the analysis</w:t>
+      </w:r>
+      <w:r>
+        <w:rPr>
+          <w:rFonts w:ascii="OpenSans" w:hAnsi="OpenSans" w:cs="OpenSans"/>
+          <w:color w:val="000000"/>
+          <w:sz w:val="19"/>
+          <w:szCs w:val="19"/>
+        </w:rPr>
+        <w:t>.</w:t>
+      </w:r>
+      <w:bookmarkStart w:id="0" w:name="_GoBack"/>
+      <w:bookmarkEnd w:id="0"/>
     </w:p>
     <w:p>
       <w:pPr>
@@ -347,44 +621,144 @@
           <w:sz w:val="19"/>
           <w:szCs w:val="19"/>
         </w:rPr>
-        <w:t xml:space="preserve"> officially associated with airBnb and data is clean. However, the data on location (lat/lon), ratings and price columns are interesting and can be valuable.</w:t>
-      </w:r>
-    </w:p>
-    <w:p>
-      <w:pPr>
-        <w:autoSpaceDE w:val="0"/>
-        <w:autoSpaceDN w:val="0"/>
-        <w:adjustRightInd w:val="0"/>
-        <w:spacing w:after="0" w:line="240" w:lineRule="auto"/>
-        <w:rPr>
-          <w:rFonts w:ascii="OpenSans" w:hAnsi="OpenSans" w:cs="OpenSans"/>
-          <w:color w:val="000000"/>
-          <w:sz w:val="19"/>
-          <w:szCs w:val="19"/>
-        </w:rPr>
-      </w:pPr>
-    </w:p>
-    <w:p>
-      <w:pPr>
-        <w:autoSpaceDE w:val="0"/>
-        <w:autoSpaceDN w:val="0"/>
-        <w:adjustRightInd w:val="0"/>
-        <w:spacing w:after="0" w:line="240" w:lineRule="auto"/>
-        <w:rPr>
-          <w:rFonts w:ascii="OpenSans" w:hAnsi="OpenSans" w:cs="OpenSans"/>
-          <w:color w:val="000000"/>
-          <w:sz w:val="19"/>
-          <w:szCs w:val="19"/>
-        </w:rPr>
-      </w:pPr>
-      <w:r>
-        <w:rPr>
-          <w:rFonts w:ascii="OpenSans" w:hAnsi="OpenSans" w:cs="OpenSans"/>
-          <w:color w:val="000000"/>
-          <w:sz w:val="19"/>
-          <w:szCs w:val="19"/>
-        </w:rPr>
-        <w:t>This is inspired by by Kaggle competition on predicting which country a new user will make his/her first booking. However, instead of making prediction, I would like to do classify homes into categories and make a recommendation system for first time users (or even existing users) based on what category the homes closely belong to.  So it will suggest a home that will match the user’s personality or preferences on price, ratings and closeness to tourist spots.</w:t>
+        <w:t xml:space="preserve"> officially associated with </w:t>
+      </w:r>
+      <w:proofErr w:type="spellStart"/>
+      <w:r>
+        <w:rPr>
+          <w:rFonts w:ascii="OpenSans" w:hAnsi="OpenSans" w:cs="OpenSans"/>
+          <w:color w:val="000000"/>
+          <w:sz w:val="19"/>
+          <w:szCs w:val="19"/>
+        </w:rPr>
+        <w:t>airBnb</w:t>
+      </w:r>
+      <w:proofErr w:type="spellEnd"/>
+      <w:r>
+        <w:rPr>
+          <w:rFonts w:ascii="OpenSans" w:hAnsi="OpenSans" w:cs="OpenSans"/>
+          <w:color w:val="000000"/>
+          <w:sz w:val="19"/>
+          <w:szCs w:val="19"/>
+        </w:rPr>
+        <w:t xml:space="preserve"> and data is clean. However, the data on location (</w:t>
+      </w:r>
+      <w:proofErr w:type="spellStart"/>
+      <w:r>
+        <w:rPr>
+          <w:rFonts w:ascii="OpenSans" w:hAnsi="OpenSans" w:cs="OpenSans"/>
+          <w:color w:val="000000"/>
+          <w:sz w:val="19"/>
+          <w:szCs w:val="19"/>
+        </w:rPr>
+        <w:t>lat</w:t>
+      </w:r>
+      <w:proofErr w:type="spellEnd"/>
+      <w:r>
+        <w:rPr>
+          <w:rFonts w:ascii="OpenSans" w:hAnsi="OpenSans" w:cs="OpenSans"/>
+          <w:color w:val="000000"/>
+          <w:sz w:val="19"/>
+          <w:szCs w:val="19"/>
+        </w:rPr>
+        <w:t>/</w:t>
+      </w:r>
+      <w:proofErr w:type="spellStart"/>
+      <w:r>
+        <w:rPr>
+          <w:rFonts w:ascii="OpenSans" w:hAnsi="OpenSans" w:cs="OpenSans"/>
+          <w:color w:val="000000"/>
+          <w:sz w:val="19"/>
+          <w:szCs w:val="19"/>
+        </w:rPr>
+        <w:t>lon</w:t>
+      </w:r>
+      <w:proofErr w:type="spellEnd"/>
+      <w:r>
+        <w:rPr>
+          <w:rFonts w:ascii="OpenSans" w:hAnsi="OpenSans" w:cs="OpenSans"/>
+          <w:color w:val="000000"/>
+          <w:sz w:val="19"/>
+          <w:szCs w:val="19"/>
+        </w:rPr>
+        <w:t>), ratings and price columns are interesting and can be valuable.</w:t>
+      </w:r>
+    </w:p>
+    <w:p>
+      <w:pPr>
+        <w:autoSpaceDE w:val="0"/>
+        <w:autoSpaceDN w:val="0"/>
+        <w:adjustRightInd w:val="0"/>
+        <w:spacing w:after="0" w:line="240" w:lineRule="auto"/>
+        <w:rPr>
+          <w:rFonts w:ascii="OpenSans" w:hAnsi="OpenSans" w:cs="OpenSans"/>
+          <w:color w:val="000000"/>
+          <w:sz w:val="19"/>
+          <w:szCs w:val="19"/>
+        </w:rPr>
+      </w:pPr>
+    </w:p>
+    <w:p>
+      <w:pPr>
+        <w:autoSpaceDE w:val="0"/>
+        <w:autoSpaceDN w:val="0"/>
+        <w:adjustRightInd w:val="0"/>
+        <w:spacing w:after="0" w:line="240" w:lineRule="auto"/>
+        <w:rPr>
+          <w:rFonts w:ascii="OpenSans" w:hAnsi="OpenSans" w:cs="OpenSans"/>
+          <w:color w:val="000000"/>
+          <w:sz w:val="19"/>
+          <w:szCs w:val="19"/>
+        </w:rPr>
+      </w:pPr>
+      <w:r>
+        <w:rPr>
+          <w:rFonts w:ascii="OpenSans" w:hAnsi="OpenSans" w:cs="OpenSans"/>
+          <w:color w:val="000000"/>
+          <w:sz w:val="19"/>
+          <w:szCs w:val="19"/>
+        </w:rPr>
+        <w:t xml:space="preserve">This is inspired by </w:t>
+      </w:r>
+      <w:proofErr w:type="spellStart"/>
+      <w:r>
+        <w:rPr>
+          <w:rFonts w:ascii="OpenSans" w:hAnsi="OpenSans" w:cs="OpenSans"/>
+          <w:color w:val="000000"/>
+          <w:sz w:val="19"/>
+          <w:szCs w:val="19"/>
+        </w:rPr>
+        <w:t>by</w:t>
+      </w:r>
+      <w:proofErr w:type="spellEnd"/>
+      <w:r>
+        <w:rPr>
+          <w:rFonts w:ascii="OpenSans" w:hAnsi="OpenSans" w:cs="OpenSans"/>
+          <w:color w:val="000000"/>
+          <w:sz w:val="19"/>
+          <w:szCs w:val="19"/>
+        </w:rPr>
+        <w:t xml:space="preserve"> </w:t>
+      </w:r>
+      <w:proofErr w:type="spellStart"/>
+      <w:r>
+        <w:rPr>
+          <w:rFonts w:ascii="OpenSans" w:hAnsi="OpenSans" w:cs="OpenSans"/>
+          <w:color w:val="000000"/>
+          <w:sz w:val="19"/>
+          <w:szCs w:val="19"/>
+        </w:rPr>
+        <w:t>Kaggle</w:t>
+      </w:r>
+      <w:proofErr w:type="spellEnd"/>
+      <w:r>
+        <w:rPr>
+          <w:rFonts w:ascii="OpenSans" w:hAnsi="OpenSans" w:cs="OpenSans"/>
+          <w:color w:val="000000"/>
+          <w:sz w:val="19"/>
+          <w:szCs w:val="19"/>
+        </w:rPr>
+        <w:t xml:space="preserve"> competition on predicting which country a new user will make his/her first booking. However, instead of making prediction, I would like to do classify homes into categories and make a recommendation system for first time users (or even existing users) based on what category the homes closely belong to.  So it will suggest a home that will match the user’s personality or preferences on price, ratings and closeness to tourist spots.</w:t>
       </w:r>
     </w:p>
     <w:p>
@@ -459,8 +833,6 @@
         </w:rPr>
         <w:t>my personality and profile</w:t>
       </w:r>
-      <w:bookmarkStart w:id="0" w:name="_GoBack"/>
-      <w:bookmarkEnd w:id="0"/>
       <w:r>
         <w:rPr>
           <w:rFonts w:ascii="OpenSans" w:hAnsi="OpenSans" w:cs="OpenSans"/>

</xml_diff>